<commit_message>
[PT-282][PT-287] changes on UATs
</commit_message>
<xml_diff>
--- a/docs/Reuniones/Sprint 4/PruebasFunctionales/20131026 PT-282 - Seleccionar Promociones al ComprarReservar Butacas de una Función.docx
+++ b/docs/Reuniones/Sprint 4/PruebasFunctionales/20131026 PT-282 - Seleccionar Promociones al ComprarReservar Butacas de una Función.docx
@@ -1,10 +1,10 @@
 
 <file path=word/document.xml><?xml version="1.0" encoding="utf-8"?>
-<w:document xmlns:wpc="http://schemas.microsoft.com/office/word/2010/wordprocessingCanvas" xmlns:mc="http://schemas.openxmlformats.org/markup-compatibility/2006" xmlns:o="urn:schemas-microsoft-com:office:office" xmlns:r="http://schemas.openxmlformats.org/officeDocument/2006/relationships" xmlns:m="http://schemas.openxmlformats.org/officeDocument/2006/math" xmlns:v="urn:schemas-microsoft-com:vml" xmlns:wp14="http://schemas.microsoft.com/office/word/2010/wordprocessingDrawing" xmlns:wp="http://schemas.openxmlformats.org/drawingml/2006/wordprocessingDrawing" xmlns:w10="urn:schemas-microsoft-com:office:word" xmlns:w="http://schemas.openxmlformats.org/wordprocessingml/2006/main" xmlns:w14="http://schemas.microsoft.com/office/word/2010/wordml" xmlns:w15="http://schemas.microsoft.com/office/word/2012/wordml" xmlns:wpg="http://schemas.microsoft.com/office/word/2010/wordprocessingGroup" xmlns:wpi="http://schemas.microsoft.com/office/word/2010/wordprocessingInk" xmlns:wne="http://schemas.microsoft.com/office/word/2006/wordml" xmlns:wps="http://schemas.microsoft.com/office/word/2010/wordprocessingShape" mc:Ignorable="w14 w15 wp14">
+<w:document xmlns:ve="http://schemas.openxmlformats.org/markup-compatibility/2006" xmlns:o="urn:schemas-microsoft-com:office:office" xmlns:r="http://schemas.openxmlformats.org/officeDocument/2006/relationships" xmlns:m="http://schemas.openxmlformats.org/officeDocument/2006/math" xmlns:v="urn:schemas-microsoft-com:vml" xmlns:wp="http://schemas.openxmlformats.org/drawingml/2006/wordprocessingDrawing" xmlns:w10="urn:schemas-microsoft-com:office:word" xmlns:w="http://schemas.openxmlformats.org/wordprocessingml/2006/main" xmlns:wne="http://schemas.microsoft.com/office/word/2006/wordml">
   <w:body>
     <w:p>
       <w:pPr>
-        <w:pStyle w:val="Heading1"/>
+        <w:pStyle w:val="Ttulo1"/>
       </w:pPr>
       <w:r>
         <w:t>Pruebas Funcionales PT-282 Seleccionar Promociones al Comprar/Reservar Butacas de una Función</w:t>
@@ -30,7 +30,7 @@
     </w:p>
     <w:p>
       <w:pPr>
-        <w:pStyle w:val="Heading2"/>
+        <w:pStyle w:val="Ttulo2"/>
       </w:pPr>
       <w:r>
         <w:t>Prueba 1</w:t>
@@ -62,7 +62,7 @@
     </w:p>
     <w:p>
       <w:pPr>
-        <w:pStyle w:val="ListParagraph"/>
+        <w:pStyle w:val="Prrafodelista"/>
         <w:numPr>
           <w:ilvl w:val="0"/>
           <w:numId w:val="1"/>
@@ -87,7 +87,7 @@
     </w:p>
     <w:p>
       <w:pPr>
-        <w:pStyle w:val="ListParagraph"/>
+        <w:pStyle w:val="Prrafodelista"/>
         <w:numPr>
           <w:ilvl w:val="0"/>
           <w:numId w:val="2"/>
@@ -108,7 +108,7 @@
     </w:p>
     <w:p>
       <w:pPr>
-        <w:pStyle w:val="ListParagraph"/>
+        <w:pStyle w:val="Prrafodelista"/>
         <w:numPr>
           <w:ilvl w:val="1"/>
           <w:numId w:val="2"/>
@@ -120,7 +120,7 @@
     </w:p>
     <w:p>
       <w:pPr>
-        <w:pStyle w:val="ListParagraph"/>
+        <w:pStyle w:val="Prrafodelista"/>
         <w:numPr>
           <w:ilvl w:val="1"/>
           <w:numId w:val="2"/>
@@ -132,7 +132,7 @@
     </w:p>
     <w:p>
       <w:pPr>
-        <w:pStyle w:val="Heading2"/>
+        <w:pStyle w:val="Ttulo2"/>
       </w:pPr>
       <w:r>
         <w:t xml:space="preserve">Prueba </w:t>
@@ -191,7 +191,7 @@
     </w:p>
     <w:p>
       <w:pPr>
-        <w:pStyle w:val="ListParagraph"/>
+        <w:pStyle w:val="Prrafodelista"/>
         <w:numPr>
           <w:ilvl w:val="0"/>
           <w:numId w:val="1"/>
@@ -203,7 +203,7 @@
     </w:p>
     <w:p>
       <w:pPr>
-        <w:pStyle w:val="ListParagraph"/>
+        <w:pStyle w:val="Prrafodelista"/>
         <w:numPr>
           <w:ilvl w:val="0"/>
           <w:numId w:val="1"/>
@@ -228,7 +228,7 @@
     </w:p>
     <w:p>
       <w:pPr>
-        <w:pStyle w:val="ListParagraph"/>
+        <w:pStyle w:val="Prrafodelista"/>
         <w:numPr>
           <w:ilvl w:val="0"/>
           <w:numId w:val="3"/>
@@ -247,36 +247,33 @@
         <w:t>de una promoción de descuento</w:t>
       </w:r>
       <w:r>
-        <w:t xml:space="preserve"> y ve una lista desplegable </w:t>
-      </w:r>
-      <w:r>
-        <w:t xml:space="preserve">para escoger la cantidad de promociones de descuento (de </w:t>
-      </w:r>
-      <w:r>
-        <w:t>0</w:t>
-      </w:r>
-      <w:r>
-        <w:t xml:space="preserve"> a N)</w:t>
-      </w:r>
-      <w:r>
-        <w:t>.</w:t>
-      </w:r>
-    </w:p>
-    <w:p>
-      <w:pPr>
-        <w:pStyle w:val="ListParagraph"/>
+        <w:t xml:space="preserve"> </w:t>
+      </w:r>
+      <w:r>
+        <w:t>se activan los botones “+” y “-” de dicha promoción.</w:t>
+      </w:r>
+    </w:p>
+    <w:p>
+      <w:pPr>
+        <w:pStyle w:val="Prrafodelista"/>
         <w:numPr>
           <w:ilvl w:val="0"/>
           <w:numId w:val="3"/>
         </w:numPr>
       </w:pPr>
       <w:r>
-        <w:t>El usuario escoge un numero y ve:</w:t>
-      </w:r>
-    </w:p>
-    <w:p>
-      <w:pPr>
-        <w:pStyle w:val="ListParagraph"/>
+        <w:t xml:space="preserve">El usuario </w:t>
+      </w:r>
+      <w:r>
+        <w:t>toca “+” hasta llegar a N y por cada toque</w:t>
+      </w:r>
+      <w:r>
+        <w:t>:</w:t>
+      </w:r>
+    </w:p>
+    <w:p>
+      <w:pPr>
+        <w:pStyle w:val="Prrafodelista"/>
         <w:numPr>
           <w:ilvl w:val="1"/>
           <w:numId w:val="3"/>
@@ -288,7 +285,7 @@
     </w:p>
     <w:p>
       <w:pPr>
-        <w:pStyle w:val="ListParagraph"/>
+        <w:pStyle w:val="Prrafodelista"/>
         <w:numPr>
           <w:ilvl w:val="1"/>
           <w:numId w:val="3"/>
@@ -301,12 +298,18 @@
         <w:t>campo</w:t>
       </w:r>
       <w:r>
-        <w:t xml:space="preserve"> de la promoción.</w:t>
-      </w:r>
-    </w:p>
-    <w:p>
-      <w:pPr>
-        <w:pStyle w:val="Heading2"/>
+        <w:t xml:space="preserve"> de la promoción</w:t>
+      </w:r>
+      <w:r>
+        <w:t xml:space="preserve"> se actualiza</w:t>
+      </w:r>
+      <w:r>
+        <w:t>.</w:t>
+      </w:r>
+    </w:p>
+    <w:p>
+      <w:pPr>
+        <w:pStyle w:val="Ttulo2"/>
       </w:pPr>
       <w:r>
         <w:t xml:space="preserve">Prueba </w:t>
@@ -338,7 +341,21 @@
         <w:rPr>
           <w:i/>
         </w:rPr>
-        <w:t>. No hay promociones seleccionadas</w:t>
+        <w:t xml:space="preserve">. No hay </w:t>
+      </w:r>
+      <w:proofErr w:type="gramStart"/>
+      <w:r>
+        <w:rPr>
+          <w:i/>
+        </w:rPr>
+        <w:t>promociones</w:t>
+      </w:r>
+      <w:proofErr w:type="gramEnd"/>
+      <w:r>
+        <w:rPr>
+          <w:i/>
+        </w:rPr>
+        <w:t xml:space="preserve"> seleccionadas</w:t>
       </w:r>
       <w:r>
         <w:t xml:space="preserve">. </w:t>
@@ -365,7 +382,7 @@
     </w:p>
     <w:p>
       <w:pPr>
-        <w:pStyle w:val="ListParagraph"/>
+        <w:pStyle w:val="Prrafodelista"/>
         <w:numPr>
           <w:ilvl w:val="0"/>
           <w:numId w:val="1"/>
@@ -377,7 +394,7 @@
     </w:p>
     <w:p>
       <w:pPr>
-        <w:pStyle w:val="ListParagraph"/>
+        <w:pStyle w:val="Prrafodelista"/>
         <w:numPr>
           <w:ilvl w:val="0"/>
           <w:numId w:val="1"/>
@@ -402,10 +419,10 @@
     </w:p>
     <w:p>
       <w:pPr>
-        <w:pStyle w:val="ListParagraph"/>
+        <w:pStyle w:val="Prrafodelista"/>
         <w:numPr>
           <w:ilvl w:val="0"/>
-          <w:numId w:val="5"/>
+          <w:numId w:val="3"/>
         </w:numPr>
       </w:pPr>
       <w:r>
@@ -418,36 +435,30 @@
         <w:t xml:space="preserve"> de una p</w:t>
       </w:r>
       <w:r>
-        <w:t xml:space="preserve">romoción de precio fijo y ve una lista desplegable </w:t>
-      </w:r>
-      <w:r>
-        <w:t xml:space="preserve">para escoger la cantidad de promociones de precio fijo (de </w:t>
-      </w:r>
-      <w:r>
-        <w:t>0</w:t>
-      </w:r>
-      <w:r>
-        <w:t xml:space="preserve"> a N).</w:t>
-      </w:r>
-    </w:p>
-    <w:p>
-      <w:pPr>
-        <w:pStyle w:val="ListParagraph"/>
+        <w:t xml:space="preserve">romoción de precio fijo y </w:t>
+      </w:r>
+      <w:r>
+        <w:t>se activan los botones “+” y “-” de dicha promoción.</w:t>
+      </w:r>
+    </w:p>
+    <w:p>
+      <w:pPr>
+        <w:pStyle w:val="Prrafodelista"/>
         <w:numPr>
           <w:ilvl w:val="0"/>
-          <w:numId w:val="5"/>
-        </w:numPr>
-      </w:pPr>
-      <w:r>
-        <w:t>El usuario escoge un numero y ve:</w:t>
-      </w:r>
-    </w:p>
-    <w:p>
-      <w:pPr>
-        <w:pStyle w:val="ListParagraph"/>
+          <w:numId w:val="3"/>
+        </w:numPr>
+      </w:pPr>
+      <w:r>
+        <w:t>El usuario toca “+” hasta llegar a N y por cada toque:</w:t>
+      </w:r>
+    </w:p>
+    <w:p>
+      <w:pPr>
+        <w:pStyle w:val="Prrafodelista"/>
         <w:numPr>
           <w:ilvl w:val="1"/>
-          <w:numId w:val="5"/>
+          <w:numId w:val="3"/>
         </w:numPr>
       </w:pPr>
       <w:r>
@@ -456,30 +467,22 @@
     </w:p>
     <w:p>
       <w:pPr>
-        <w:pStyle w:val="ListParagraph"/>
+        <w:pStyle w:val="Prrafodelista"/>
         <w:numPr>
           <w:ilvl w:val="1"/>
-          <w:numId w:val="4"/>
-        </w:numPr>
-      </w:pPr>
-      <w:r>
-        <w:t xml:space="preserve">La cantidad de descuentos de porcentaje en el </w:t>
-      </w:r>
-      <w:r>
-        <w:t>campo</w:t>
-      </w:r>
-      <w:r>
-        <w:t xml:space="preserve"> de la promoción</w:t>
-      </w:r>
-      <w:r>
-        <w:t>.</w:t>
-      </w:r>
-    </w:p>
-    <w:p>
-      <w:pPr>
-        <w:pStyle w:val="Heading2"/>
-      </w:pPr>
-      <w:r>
+          <w:numId w:val="3"/>
+        </w:numPr>
+      </w:pPr>
+      <w:r>
+        <w:t>La cantidad de descuentos de porcentaje en el campo de la promoción se actualiza.</w:t>
+      </w:r>
+    </w:p>
+    <w:p>
+      <w:pPr>
+        <w:pStyle w:val="Ttulo2"/>
+      </w:pPr>
+      <w:r>
+        <w:lastRenderedPageBreak/>
         <w:t>Prueba 4</w:t>
       </w:r>
     </w:p>
@@ -565,13 +568,12 @@
         <w:rPr>
           <w:b/>
         </w:rPr>
-        <w:lastRenderedPageBreak/>
         <w:t>Criterios de aceptación:</w:t>
       </w:r>
     </w:p>
     <w:p>
       <w:pPr>
-        <w:pStyle w:val="ListParagraph"/>
+        <w:pStyle w:val="Prrafodelista"/>
         <w:numPr>
           <w:ilvl w:val="0"/>
           <w:numId w:val="1"/>
@@ -586,7 +588,7 @@
     </w:p>
     <w:p>
       <w:pPr>
-        <w:pStyle w:val="ListParagraph"/>
+        <w:pStyle w:val="Prrafodelista"/>
         <w:numPr>
           <w:ilvl w:val="0"/>
           <w:numId w:val="1"/>
@@ -611,7 +613,7 @@
     </w:p>
     <w:p>
       <w:pPr>
-        <w:pStyle w:val="ListParagraph"/>
+        <w:pStyle w:val="Prrafodelista"/>
         <w:numPr>
           <w:ilvl w:val="0"/>
           <w:numId w:val="6"/>
@@ -627,16 +629,13 @@
         <w:t xml:space="preserve"> de una promoción de </w:t>
       </w:r>
       <w:r>
-        <w:t xml:space="preserve">2x1 y ve una lista desplegable </w:t>
-      </w:r>
-      <w:r>
-        <w:t xml:space="preserve">para escoger la cantidad de promociones de </w:t>
-      </w:r>
-      <w:r>
-        <w:t>2x1</w:t>
-      </w:r>
-      <w:r>
-        <w:t xml:space="preserve"> (de </w:t>
+        <w:t xml:space="preserve">2x1 y </w:t>
+      </w:r>
+      <w:r>
+        <w:t xml:space="preserve">se activan los botones “+” y “-” de dicha promoción </w:t>
+      </w:r>
+      <w:r>
+        <w:t xml:space="preserve">(de </w:t>
       </w:r>
       <w:r>
         <w:t>0</w:t>
@@ -696,7 +695,7 @@
     </w:p>
     <w:p>
       <w:pPr>
-        <w:pStyle w:val="ListParagraph"/>
+        <w:pStyle w:val="Prrafodelista"/>
         <w:numPr>
           <w:ilvl w:val="0"/>
           <w:numId w:val="6"/>
@@ -708,7 +707,7 @@
     </w:p>
     <w:p>
       <w:pPr>
-        <w:pStyle w:val="ListParagraph"/>
+        <w:pStyle w:val="Prrafodelista"/>
         <w:numPr>
           <w:ilvl w:val="1"/>
           <w:numId w:val="6"/>
@@ -720,7 +719,7 @@
     </w:p>
     <w:p>
       <w:pPr>
-        <w:pStyle w:val="ListParagraph"/>
+        <w:pStyle w:val="Prrafodelista"/>
         <w:numPr>
           <w:ilvl w:val="1"/>
           <w:numId w:val="6"/>
@@ -741,7 +740,7 @@
     </w:p>
     <w:p>
       <w:pPr>
-        <w:pStyle w:val="Heading2"/>
+        <w:pStyle w:val="Ttulo2"/>
       </w:pPr>
       <w:r>
         <w:t xml:space="preserve">Prueba </w:t>
@@ -782,7 +781,7 @@
     </w:p>
     <w:p>
       <w:pPr>
-        <w:pStyle w:val="ListParagraph"/>
+        <w:pStyle w:val="Prrafodelista"/>
         <w:numPr>
           <w:ilvl w:val="0"/>
           <w:numId w:val="1"/>
@@ -810,7 +809,7 @@
     </w:p>
     <w:p>
       <w:pPr>
-        <w:pStyle w:val="ListParagraph"/>
+        <w:pStyle w:val="Prrafodelista"/>
         <w:numPr>
           <w:ilvl w:val="0"/>
           <w:numId w:val="7"/>
@@ -834,7 +833,7 @@
     </w:p>
     <w:p>
       <w:pPr>
-        <w:pStyle w:val="ListParagraph"/>
+        <w:pStyle w:val="Prrafodelista"/>
         <w:numPr>
           <w:ilvl w:val="1"/>
           <w:numId w:val="7"/>
@@ -866,7 +865,7 @@
     </w:p>
     <w:p>
       <w:pPr>
-        <w:pStyle w:val="ListParagraph"/>
+        <w:pStyle w:val="Prrafodelista"/>
         <w:numPr>
           <w:ilvl w:val="1"/>
           <w:numId w:val="7"/>
@@ -888,7 +887,7 @@
 </file>
 
 <file path=word/numbering.xml><?xml version="1.0" encoding="utf-8"?>
-<w:numbering xmlns:wpc="http://schemas.microsoft.com/office/word/2010/wordprocessingCanvas" xmlns:mc="http://schemas.openxmlformats.org/markup-compatibility/2006" xmlns:o="urn:schemas-microsoft-com:office:office" xmlns:r="http://schemas.openxmlformats.org/officeDocument/2006/relationships" xmlns:m="http://schemas.openxmlformats.org/officeDocument/2006/math" xmlns:v="urn:schemas-microsoft-com:vml" xmlns:wp14="http://schemas.microsoft.com/office/word/2010/wordprocessingDrawing" xmlns:wp="http://schemas.openxmlformats.org/drawingml/2006/wordprocessingDrawing" xmlns:w10="urn:schemas-microsoft-com:office:word" xmlns:w="http://schemas.openxmlformats.org/wordprocessingml/2006/main" xmlns:w14="http://schemas.microsoft.com/office/word/2010/wordml" xmlns:w15="http://schemas.microsoft.com/office/word/2012/wordml" xmlns:wpg="http://schemas.microsoft.com/office/word/2010/wordprocessingGroup" xmlns:wpi="http://schemas.microsoft.com/office/word/2010/wordprocessingInk" xmlns:wne="http://schemas.microsoft.com/office/word/2006/wordml" xmlns:wps="http://schemas.microsoft.com/office/word/2010/wordprocessingShape" mc:Ignorable="w14 w15 wp14">
+<w:numbering xmlns:ve="http://schemas.openxmlformats.org/markup-compatibility/2006" xmlns:o="urn:schemas-microsoft-com:office:office" xmlns:r="http://schemas.openxmlformats.org/officeDocument/2006/relationships" xmlns:m="http://schemas.openxmlformats.org/officeDocument/2006/math" xmlns:v="urn:schemas-microsoft-com:vml" xmlns:wp="http://schemas.openxmlformats.org/drawingml/2006/wordprocessingDrawing" xmlns:w10="urn:schemas-microsoft-com:office:word" xmlns:w="http://schemas.openxmlformats.org/wordprocessingml/2006/main" xmlns:wne="http://schemas.microsoft.com/office/word/2006/wordml">
   <w:abstractNum w:abstractNumId="0">
     <w:nsid w:val="23E8215D"/>
     <w:multiLevelType w:val="hybridMultilevel"/>
@@ -1842,7 +1841,7 @@
 </file>
 
 <file path=word/styles.xml><?xml version="1.0" encoding="utf-8"?>
-<w:styles xmlns:mc="http://schemas.openxmlformats.org/markup-compatibility/2006" xmlns:r="http://schemas.openxmlformats.org/officeDocument/2006/relationships" xmlns:w="http://schemas.openxmlformats.org/wordprocessingml/2006/main" xmlns:w14="http://schemas.microsoft.com/office/word/2010/wordml" xmlns:w15="http://schemas.microsoft.com/office/word/2012/wordml" mc:Ignorable="w14 w15">
+<w:styles xmlns:r="http://schemas.openxmlformats.org/officeDocument/2006/relationships" xmlns:w="http://schemas.openxmlformats.org/wordprocessingml/2006/main">
   <w:docDefaults>
     <w:rPrDefault>
       <w:rPr>
@@ -1854,389 +1853,155 @@
     </w:rPrDefault>
     <w:pPrDefault/>
   </w:docDefaults>
-  <w:latentStyles w:defLockedState="0" w:defUIPriority="99" w:defSemiHidden="0" w:defUnhideWhenUsed="0" w:defQFormat="0" w:count="371">
-    <w:lsdException w:name="Normal" w:uiPriority="0" w:qFormat="1"/>
-    <w:lsdException w:name="heading 1" w:uiPriority="9" w:qFormat="1"/>
-    <w:lsdException w:name="heading 2" w:semiHidden="1" w:uiPriority="9" w:unhideWhenUsed="1" w:qFormat="1"/>
-    <w:lsdException w:name="heading 3" w:semiHidden="1" w:uiPriority="9" w:unhideWhenUsed="1" w:qFormat="1"/>
-    <w:lsdException w:name="heading 4" w:semiHidden="1" w:uiPriority="9" w:unhideWhenUsed="1" w:qFormat="1"/>
-    <w:lsdException w:name="heading 5" w:semiHidden="1" w:uiPriority="9" w:unhideWhenUsed="1" w:qFormat="1"/>
-    <w:lsdException w:name="heading 6" w:semiHidden="1" w:uiPriority="9" w:unhideWhenUsed="1" w:qFormat="1"/>
-    <w:lsdException w:name="heading 7" w:semiHidden="1" w:uiPriority="9" w:unhideWhenUsed="1" w:qFormat="1"/>
-    <w:lsdException w:name="heading 8" w:semiHidden="1" w:uiPriority="9" w:unhideWhenUsed="1" w:qFormat="1"/>
-    <w:lsdException w:name="heading 9" w:semiHidden="1" w:uiPriority="9" w:unhideWhenUsed="1" w:qFormat="1"/>
-    <w:lsdException w:name="index 1" w:semiHidden="1" w:unhideWhenUsed="1"/>
-    <w:lsdException w:name="index 2" w:semiHidden="1" w:unhideWhenUsed="1"/>
-    <w:lsdException w:name="index 3" w:semiHidden="1" w:unhideWhenUsed="1"/>
-    <w:lsdException w:name="index 4" w:semiHidden="1" w:unhideWhenUsed="1"/>
-    <w:lsdException w:name="index 5" w:semiHidden="1" w:unhideWhenUsed="1"/>
-    <w:lsdException w:name="index 6" w:semiHidden="1" w:unhideWhenUsed="1"/>
-    <w:lsdException w:name="index 7" w:semiHidden="1" w:unhideWhenUsed="1"/>
-    <w:lsdException w:name="index 8" w:semiHidden="1" w:unhideWhenUsed="1"/>
-    <w:lsdException w:name="index 9" w:semiHidden="1" w:unhideWhenUsed="1"/>
-    <w:lsdException w:name="toc 1" w:semiHidden="1" w:uiPriority="39" w:unhideWhenUsed="1"/>
-    <w:lsdException w:name="toc 2" w:semiHidden="1" w:uiPriority="39" w:unhideWhenUsed="1"/>
-    <w:lsdException w:name="toc 3" w:semiHidden="1" w:uiPriority="39" w:unhideWhenUsed="1"/>
-    <w:lsdException w:name="toc 4" w:semiHidden="1" w:uiPriority="39" w:unhideWhenUsed="1"/>
-    <w:lsdException w:name="toc 5" w:semiHidden="1" w:uiPriority="39" w:unhideWhenUsed="1"/>
-    <w:lsdException w:name="toc 6" w:semiHidden="1" w:uiPriority="39" w:unhideWhenUsed="1"/>
-    <w:lsdException w:name="toc 7" w:semiHidden="1" w:uiPriority="39" w:unhideWhenUsed="1"/>
-    <w:lsdException w:name="toc 8" w:semiHidden="1" w:uiPriority="39" w:unhideWhenUsed="1"/>
-    <w:lsdException w:name="toc 9" w:semiHidden="1" w:uiPriority="39" w:unhideWhenUsed="1"/>
-    <w:lsdException w:name="Normal Indent" w:semiHidden="1" w:unhideWhenUsed="1"/>
-    <w:lsdException w:name="footnote text" w:semiHidden="1" w:unhideWhenUsed="1"/>
-    <w:lsdException w:name="annotation text" w:semiHidden="1" w:unhideWhenUsed="1"/>
-    <w:lsdException w:name="header" w:semiHidden="1" w:unhideWhenUsed="1"/>
-    <w:lsdException w:name="footer" w:semiHidden="1" w:unhideWhenUsed="1"/>
-    <w:lsdException w:name="index heading" w:semiHidden="1" w:unhideWhenUsed="1"/>
-    <w:lsdException w:name="caption" w:semiHidden="1" w:uiPriority="35" w:unhideWhenUsed="1" w:qFormat="1"/>
-    <w:lsdException w:name="table of figures" w:semiHidden="1" w:unhideWhenUsed="1"/>
-    <w:lsdException w:name="envelope address" w:semiHidden="1" w:unhideWhenUsed="1"/>
-    <w:lsdException w:name="envelope return" w:semiHidden="1" w:unhideWhenUsed="1"/>
-    <w:lsdException w:name="footnote reference" w:semiHidden="1" w:unhideWhenUsed="1"/>
-    <w:lsdException w:name="annotation reference" w:semiHidden="1" w:unhideWhenUsed="1"/>
-    <w:lsdException w:name="line number" w:semiHidden="1" w:unhideWhenUsed="1"/>
-    <w:lsdException w:name="page number" w:semiHidden="1" w:unhideWhenUsed="1"/>
-    <w:lsdException w:name="endnote reference" w:semiHidden="1" w:unhideWhenUsed="1"/>
-    <w:lsdException w:name="endnote text" w:semiHidden="1" w:unhideWhenUsed="1"/>
-    <w:lsdException w:name="table of authorities" w:semiHidden="1" w:unhideWhenUsed="1"/>
-    <w:lsdException w:name="macro" w:semiHidden="1" w:unhideWhenUsed="1"/>
-    <w:lsdException w:name="toa heading" w:semiHidden="1" w:unhideWhenUsed="1"/>
-    <w:lsdException w:name="List" w:semiHidden="1" w:unhideWhenUsed="1"/>
-    <w:lsdException w:name="List Bullet" w:semiHidden="1" w:unhideWhenUsed="1"/>
-    <w:lsdException w:name="List Number" w:semiHidden="1" w:unhideWhenUsed="1"/>
-    <w:lsdException w:name="List 2" w:semiHidden="1" w:unhideWhenUsed="1"/>
-    <w:lsdException w:name="List 3" w:semiHidden="1" w:unhideWhenUsed="1"/>
-    <w:lsdException w:name="List 4" w:semiHidden="1" w:unhideWhenUsed="1"/>
-    <w:lsdException w:name="List 5" w:semiHidden="1" w:unhideWhenUsed="1"/>
-    <w:lsdException w:name="List Bullet 2" w:semiHidden="1" w:unhideWhenUsed="1"/>
-    <w:lsdException w:name="List Bullet 3" w:semiHidden="1" w:unhideWhenUsed="1"/>
-    <w:lsdException w:name="List Bullet 4" w:semiHidden="1" w:unhideWhenUsed="1"/>
-    <w:lsdException w:name="List Bullet 5" w:semiHidden="1" w:unhideWhenUsed="1"/>
-    <w:lsdException w:name="List Number 2" w:semiHidden="1" w:unhideWhenUsed="1"/>
-    <w:lsdException w:name="List Number 3" w:semiHidden="1" w:unhideWhenUsed="1"/>
-    <w:lsdException w:name="List Number 4" w:semiHidden="1" w:unhideWhenUsed="1"/>
-    <w:lsdException w:name="List Number 5" w:semiHidden="1" w:unhideWhenUsed="1"/>
-    <w:lsdException w:name="Title" w:uiPriority="10" w:qFormat="1"/>
-    <w:lsdException w:name="Closing" w:semiHidden="1" w:unhideWhenUsed="1"/>
-    <w:lsdException w:name="Signature" w:semiHidden="1" w:unhideWhenUsed="1"/>
-    <w:lsdException w:name="Default Paragraph Font" w:semiHidden="1" w:uiPriority="1" w:unhideWhenUsed="1"/>
-    <w:lsdException w:name="Body Text" w:semiHidden="1" w:unhideWhenUsed="1"/>
-    <w:lsdException w:name="Body Text Indent" w:semiHidden="1" w:unhideWhenUsed="1"/>
-    <w:lsdException w:name="List Continue" w:semiHidden="1" w:unhideWhenUsed="1"/>
-    <w:lsdException w:name="List Continue 2" w:semiHidden="1" w:unhideWhenUsed="1"/>
-    <w:lsdException w:name="List Continue 3" w:semiHidden="1" w:unhideWhenUsed="1"/>
-    <w:lsdException w:name="List Continue 4" w:semiHidden="1" w:unhideWhenUsed="1"/>
-    <w:lsdException w:name="List Continue 5" w:semiHidden="1" w:unhideWhenUsed="1"/>
-    <w:lsdException w:name="Message Header" w:semiHidden="1" w:unhideWhenUsed="1"/>
-    <w:lsdException w:name="Subtitle" w:uiPriority="11" w:qFormat="1"/>
-    <w:lsdException w:name="Salutation" w:semiHidden="1" w:unhideWhenUsed="1"/>
-    <w:lsdException w:name="Date" w:semiHidden="1" w:unhideWhenUsed="1"/>
-    <w:lsdException w:name="Body Text First Indent" w:semiHidden="1" w:unhideWhenUsed="1"/>
-    <w:lsdException w:name="Body Text First Indent 2" w:semiHidden="1" w:unhideWhenUsed="1"/>
-    <w:lsdException w:name="Note Heading" w:semiHidden="1" w:unhideWhenUsed="1"/>
-    <w:lsdException w:name="Body Text 2" w:semiHidden="1" w:unhideWhenUsed="1"/>
-    <w:lsdException w:name="Body Text 3" w:semiHidden="1" w:unhideWhenUsed="1"/>
-    <w:lsdException w:name="Body Text Indent 2" w:semiHidden="1" w:unhideWhenUsed="1"/>
-    <w:lsdException w:name="Body Text Indent 3" w:semiHidden="1" w:unhideWhenUsed="1"/>
-    <w:lsdException w:name="Block Text" w:semiHidden="1" w:unhideWhenUsed="1"/>
-    <w:lsdException w:name="Hyperlink" w:semiHidden="1" w:unhideWhenUsed="1"/>
-    <w:lsdException w:name="FollowedHyperlink" w:semiHidden="1" w:unhideWhenUsed="1"/>
-    <w:lsdException w:name="Strong" w:uiPriority="22" w:qFormat="1"/>
-    <w:lsdException w:name="Emphasis" w:uiPriority="20" w:qFormat="1"/>
-    <w:lsdException w:name="Document Map" w:semiHidden="1" w:unhideWhenUsed="1"/>
-    <w:lsdException w:name="Plain Text" w:semiHidden="1" w:unhideWhenUsed="1"/>
-    <w:lsdException w:name="E-mail Signature" w:semiHidden="1" w:unhideWhenUsed="1"/>
-    <w:lsdException w:name="HTML Top of Form" w:semiHidden="1" w:unhideWhenUsed="1"/>
-    <w:lsdException w:name="HTML Bottom of Form" w:semiHidden="1" w:unhideWhenUsed="1"/>
-    <w:lsdException w:name="Normal (Web)" w:semiHidden="1" w:unhideWhenUsed="1"/>
-    <w:lsdException w:name="HTML Acronym" w:semiHidden="1" w:unhideWhenUsed="1"/>
-    <w:lsdException w:name="HTML Address" w:semiHidden="1" w:unhideWhenUsed="1"/>
-    <w:lsdException w:name="HTML Cite" w:semiHidden="1" w:unhideWhenUsed="1"/>
-    <w:lsdException w:name="HTML Code" w:semiHidden="1" w:unhideWhenUsed="1"/>
-    <w:lsdException w:name="HTML Definition" w:semiHidden="1" w:unhideWhenUsed="1"/>
-    <w:lsdException w:name="HTML Keyboard" w:semiHidden="1" w:unhideWhenUsed="1"/>
-    <w:lsdException w:name="HTML Preformatted" w:semiHidden="1" w:unhideWhenUsed="1"/>
-    <w:lsdException w:name="HTML Sample" w:semiHidden="1" w:unhideWhenUsed="1"/>
-    <w:lsdException w:name="HTML Typewriter" w:semiHidden="1" w:unhideWhenUsed="1"/>
-    <w:lsdException w:name="HTML Variable" w:semiHidden="1" w:unhideWhenUsed="1"/>
-    <w:lsdException w:name="Normal Table" w:semiHidden="1" w:unhideWhenUsed="1"/>
-    <w:lsdException w:name="annotation subject" w:semiHidden="1" w:unhideWhenUsed="1"/>
-    <w:lsdException w:name="No List" w:semiHidden="1" w:unhideWhenUsed="1"/>
-    <w:lsdException w:name="Outline List 1" w:semiHidden="1" w:unhideWhenUsed="1"/>
-    <w:lsdException w:name="Outline List 2" w:semiHidden="1" w:unhideWhenUsed="1"/>
-    <w:lsdException w:name="Outline List 3" w:semiHidden="1" w:unhideWhenUsed="1"/>
-    <w:lsdException w:name="Table Simple 1" w:semiHidden="1" w:unhideWhenUsed="1"/>
-    <w:lsdException w:name="Table Simple 2" w:semiHidden="1" w:unhideWhenUsed="1"/>
-    <w:lsdException w:name="Table Simple 3" w:semiHidden="1" w:unhideWhenUsed="1"/>
-    <w:lsdException w:name="Table Classic 1" w:semiHidden="1" w:unhideWhenUsed="1"/>
-    <w:lsdException w:name="Table Classic 2" w:semiHidden="1" w:unhideWhenUsed="1"/>
-    <w:lsdException w:name="Table Classic 3" w:semiHidden="1" w:unhideWhenUsed="1"/>
-    <w:lsdException w:name="Table Classic 4" w:semiHidden="1" w:unhideWhenUsed="1"/>
-    <w:lsdException w:name="Table Colorful 1" w:semiHidden="1" w:unhideWhenUsed="1"/>
-    <w:lsdException w:name="Table Colorful 2" w:semiHidden="1" w:unhideWhenUsed="1"/>
-    <w:lsdException w:name="Table Colorful 3" w:semiHidden="1" w:unhideWhenUsed="1"/>
-    <w:lsdException w:name="Table Columns 1" w:semiHidden="1" w:unhideWhenUsed="1"/>
-    <w:lsdException w:name="Table Columns 2" w:semiHidden="1" w:unhideWhenUsed="1"/>
-    <w:lsdException w:name="Table Columns 3" w:semiHidden="1" w:unhideWhenUsed="1"/>
-    <w:lsdException w:name="Table Columns 4" w:semiHidden="1" w:unhideWhenUsed="1"/>
-    <w:lsdException w:name="Table Columns 5" w:semiHidden="1" w:unhideWhenUsed="1"/>
-    <w:lsdException w:name="Table Grid 1" w:semiHidden="1" w:unhideWhenUsed="1"/>
-    <w:lsdException w:name="Table Grid 2" w:semiHidden="1" w:unhideWhenUsed="1"/>
-    <w:lsdException w:name="Table Grid 3" w:semiHidden="1" w:unhideWhenUsed="1"/>
-    <w:lsdException w:name="Table Grid 4" w:semiHidden="1" w:unhideWhenUsed="1"/>
-    <w:lsdException w:name="Table Grid 5" w:semiHidden="1" w:unhideWhenUsed="1"/>
-    <w:lsdException w:name="Table Grid 6" w:semiHidden="1" w:unhideWhenUsed="1"/>
-    <w:lsdException w:name="Table Grid 7" w:semiHidden="1" w:unhideWhenUsed="1"/>
-    <w:lsdException w:name="Table Grid 8" w:semiHidden="1" w:unhideWhenUsed="1"/>
-    <w:lsdException w:name="Table List 1" w:semiHidden="1" w:unhideWhenUsed="1"/>
-    <w:lsdException w:name="Table List 2" w:semiHidden="1" w:unhideWhenUsed="1"/>
-    <w:lsdException w:name="Table List 3" w:semiHidden="1" w:unhideWhenUsed="1"/>
-    <w:lsdException w:name="Table List 4" w:semiHidden="1" w:unhideWhenUsed="1"/>
-    <w:lsdException w:name="Table List 5" w:semiHidden="1" w:unhideWhenUsed="1"/>
-    <w:lsdException w:name="Table List 6" w:semiHidden="1" w:unhideWhenUsed="1"/>
-    <w:lsdException w:name="Table List 7" w:semiHidden="1" w:unhideWhenUsed="1"/>
-    <w:lsdException w:name="Table List 8" w:semiHidden="1" w:unhideWhenUsed="1"/>
-    <w:lsdException w:name="Table 3D effects 1" w:semiHidden="1" w:unhideWhenUsed="1"/>
-    <w:lsdException w:name="Table 3D effects 2" w:semiHidden="1" w:unhideWhenUsed="1"/>
-    <w:lsdException w:name="Table 3D effects 3" w:semiHidden="1" w:unhideWhenUsed="1"/>
-    <w:lsdException w:name="Table Contemporary" w:semiHidden="1" w:unhideWhenUsed="1"/>
-    <w:lsdException w:name="Table Elegant" w:semiHidden="1" w:unhideWhenUsed="1"/>
-    <w:lsdException w:name="Table Professional" w:semiHidden="1" w:unhideWhenUsed="1"/>
-    <w:lsdException w:name="Table Subtle 1" w:semiHidden="1" w:unhideWhenUsed="1"/>
-    <w:lsdException w:name="Table Subtle 2" w:semiHidden="1" w:unhideWhenUsed="1"/>
-    <w:lsdException w:name="Table Web 1" w:semiHidden="1" w:unhideWhenUsed="1"/>
-    <w:lsdException w:name="Table Web 2" w:semiHidden="1" w:unhideWhenUsed="1"/>
-    <w:lsdException w:name="Table Web 3" w:semiHidden="1" w:unhideWhenUsed="1"/>
-    <w:lsdException w:name="Balloon Text" w:semiHidden="1" w:unhideWhenUsed="1"/>
-    <w:lsdException w:name="Table Grid" w:uiPriority="59"/>
-    <w:lsdException w:name="Table Theme" w:semiHidden="1" w:unhideWhenUsed="1"/>
-    <w:lsdException w:name="Placeholder Text" w:semiHidden="1"/>
-    <w:lsdException w:name="No Spacing" w:uiPriority="1" w:qFormat="1"/>
-    <w:lsdException w:name="Light Shading" w:uiPriority="60"/>
-    <w:lsdException w:name="Light List" w:uiPriority="61"/>
-    <w:lsdException w:name="Light Grid" w:uiPriority="62"/>
-    <w:lsdException w:name="Medium Shading 1" w:uiPriority="63"/>
-    <w:lsdException w:name="Medium Shading 2" w:uiPriority="64"/>
-    <w:lsdException w:name="Medium List 1" w:uiPriority="65"/>
-    <w:lsdException w:name="Medium List 2" w:uiPriority="66"/>
-    <w:lsdException w:name="Medium Grid 1" w:uiPriority="67"/>
-    <w:lsdException w:name="Medium Grid 2" w:uiPriority="68"/>
-    <w:lsdException w:name="Medium Grid 3" w:uiPriority="69"/>
-    <w:lsdException w:name="Dark List" w:uiPriority="70"/>
-    <w:lsdException w:name="Colorful Shading" w:uiPriority="71"/>
-    <w:lsdException w:name="Colorful List" w:uiPriority="72"/>
-    <w:lsdException w:name="Colorful Grid" w:uiPriority="73"/>
-    <w:lsdException w:name="Light Shading Accent 1" w:uiPriority="60"/>
-    <w:lsdException w:name="Light List Accent 1" w:uiPriority="61"/>
-    <w:lsdException w:name="Light Grid Accent 1" w:uiPriority="62"/>
-    <w:lsdException w:name="Medium Shading 1 Accent 1" w:uiPriority="63"/>
-    <w:lsdException w:name="Medium Shading 2 Accent 1" w:uiPriority="64"/>
-    <w:lsdException w:name="Medium List 1 Accent 1" w:uiPriority="65"/>
-    <w:lsdException w:name="Revision" w:semiHidden="1"/>
-    <w:lsdException w:name="List Paragraph" w:uiPriority="34" w:qFormat="1"/>
-    <w:lsdException w:name="Quote" w:uiPriority="29" w:qFormat="1"/>
-    <w:lsdException w:name="Intense Quote" w:uiPriority="30" w:qFormat="1"/>
-    <w:lsdException w:name="Medium List 2 Accent 1" w:uiPriority="66"/>
-    <w:lsdException w:name="Medium Grid 1 Accent 1" w:uiPriority="67"/>
-    <w:lsdException w:name="Medium Grid 2 Accent 1" w:uiPriority="68"/>
-    <w:lsdException w:name="Medium Grid 3 Accent 1" w:uiPriority="69"/>
-    <w:lsdException w:name="Dark List Accent 1" w:uiPriority="70"/>
-    <w:lsdException w:name="Colorful Shading Accent 1" w:uiPriority="71"/>
-    <w:lsdException w:name="Colorful List Accent 1" w:uiPriority="72"/>
-    <w:lsdException w:name="Colorful Grid Accent 1" w:uiPriority="73"/>
-    <w:lsdException w:name="Light Shading Accent 2" w:uiPriority="60"/>
-    <w:lsdException w:name="Light List Accent 2" w:uiPriority="61"/>
-    <w:lsdException w:name="Light Grid Accent 2" w:uiPriority="62"/>
-    <w:lsdException w:name="Medium Shading 1 Accent 2" w:uiPriority="63"/>
-    <w:lsdException w:name="Medium Shading 2 Accent 2" w:uiPriority="64"/>
-    <w:lsdException w:name="Medium List 1 Accent 2" w:uiPriority="65"/>
-    <w:lsdException w:name="Medium List 2 Accent 2" w:uiPriority="66"/>
-    <w:lsdException w:name="Medium Grid 1 Accent 2" w:uiPriority="67"/>
-    <w:lsdException w:name="Medium Grid 2 Accent 2" w:uiPriority="68"/>
-    <w:lsdException w:name="Medium Grid 3 Accent 2" w:uiPriority="69"/>
-    <w:lsdException w:name="Dark List Accent 2" w:uiPriority="70"/>
-    <w:lsdException w:name="Colorful Shading Accent 2" w:uiPriority="71"/>
-    <w:lsdException w:name="Colorful List Accent 2" w:uiPriority="72"/>
-    <w:lsdException w:name="Colorful Grid Accent 2" w:uiPriority="73"/>
-    <w:lsdException w:name="Light Shading Accent 3" w:uiPriority="60"/>
-    <w:lsdException w:name="Light List Accent 3" w:uiPriority="61"/>
-    <w:lsdException w:name="Light Grid Accent 3" w:uiPriority="62"/>
-    <w:lsdException w:name="Medium Shading 1 Accent 3" w:uiPriority="63"/>
-    <w:lsdException w:name="Medium Shading 2 Accent 3" w:uiPriority="64"/>
-    <w:lsdException w:name="Medium List 1 Accent 3" w:uiPriority="65"/>
-    <w:lsdException w:name="Medium List 2 Accent 3" w:uiPriority="66"/>
-    <w:lsdException w:name="Medium Grid 1 Accent 3" w:uiPriority="67"/>
-    <w:lsdException w:name="Medium Grid 2 Accent 3" w:uiPriority="68"/>
-    <w:lsdException w:name="Medium Grid 3 Accent 3" w:uiPriority="69"/>
-    <w:lsdException w:name="Dark List Accent 3" w:uiPriority="70"/>
-    <w:lsdException w:name="Colorful Shading Accent 3" w:uiPriority="71"/>
-    <w:lsdException w:name="Colorful List Accent 3" w:uiPriority="72"/>
-    <w:lsdException w:name="Colorful Grid Accent 3" w:uiPriority="73"/>
-    <w:lsdException w:name="Light Shading Accent 4" w:uiPriority="60"/>
-    <w:lsdException w:name="Light List Accent 4" w:uiPriority="61"/>
-    <w:lsdException w:name="Light Grid Accent 4" w:uiPriority="62"/>
-    <w:lsdException w:name="Medium Shading 1 Accent 4" w:uiPriority="63"/>
-    <w:lsdException w:name="Medium Shading 2 Accent 4" w:uiPriority="64"/>
-    <w:lsdException w:name="Medium List 1 Accent 4" w:uiPriority="65"/>
-    <w:lsdException w:name="Medium List 2 Accent 4" w:uiPriority="66"/>
-    <w:lsdException w:name="Medium Grid 1 Accent 4" w:uiPriority="67"/>
-    <w:lsdException w:name="Medium Grid 2 Accent 4" w:uiPriority="68"/>
-    <w:lsdException w:name="Medium Grid 3 Accent 4" w:uiPriority="69"/>
-    <w:lsdException w:name="Dark List Accent 4" w:uiPriority="70"/>
-    <w:lsdException w:name="Colorful Shading Accent 4" w:uiPriority="71"/>
-    <w:lsdException w:name="Colorful List Accent 4" w:uiPriority="72"/>
-    <w:lsdException w:name="Colorful Grid Accent 4" w:uiPriority="73"/>
-    <w:lsdException w:name="Light Shading Accent 5" w:uiPriority="60"/>
-    <w:lsdException w:name="Light List Accent 5" w:uiPriority="61"/>
-    <w:lsdException w:name="Light Grid Accent 5" w:uiPriority="62"/>
-    <w:lsdException w:name="Medium Shading 1 Accent 5" w:uiPriority="63"/>
-    <w:lsdException w:name="Medium Shading 2 Accent 5" w:uiPriority="64"/>
-    <w:lsdException w:name="Medium List 1 Accent 5" w:uiPriority="65"/>
-    <w:lsdException w:name="Medium List 2 Accent 5" w:uiPriority="66"/>
-    <w:lsdException w:name="Medium Grid 1 Accent 5" w:uiPriority="67"/>
-    <w:lsdException w:name="Medium Grid 2 Accent 5" w:uiPriority="68"/>
-    <w:lsdException w:name="Medium Grid 3 Accent 5" w:uiPriority="69"/>
-    <w:lsdException w:name="Dark List Accent 5" w:uiPriority="70"/>
-    <w:lsdException w:name="Colorful Shading Accent 5" w:uiPriority="71"/>
-    <w:lsdException w:name="Colorful List Accent 5" w:uiPriority="72"/>
-    <w:lsdException w:name="Colorful Grid Accent 5" w:uiPriority="73"/>
-    <w:lsdException w:name="Light Shading Accent 6" w:uiPriority="60"/>
-    <w:lsdException w:name="Light List Accent 6" w:uiPriority="61"/>
-    <w:lsdException w:name="Light Grid Accent 6" w:uiPriority="62"/>
-    <w:lsdException w:name="Medium Shading 1 Accent 6" w:uiPriority="63"/>
-    <w:lsdException w:name="Medium Shading 2 Accent 6" w:uiPriority="64"/>
-    <w:lsdException w:name="Medium List 1 Accent 6" w:uiPriority="65"/>
-    <w:lsdException w:name="Medium List 2 Accent 6" w:uiPriority="66"/>
-    <w:lsdException w:name="Medium Grid 1 Accent 6" w:uiPriority="67"/>
-    <w:lsdException w:name="Medium Grid 2 Accent 6" w:uiPriority="68"/>
-    <w:lsdException w:name="Medium Grid 3 Accent 6" w:uiPriority="69"/>
-    <w:lsdException w:name="Dark List Accent 6" w:uiPriority="70"/>
-    <w:lsdException w:name="Colorful Shading Accent 6" w:uiPriority="71"/>
-    <w:lsdException w:name="Colorful List Accent 6" w:uiPriority="72"/>
-    <w:lsdException w:name="Colorful Grid Accent 6" w:uiPriority="73"/>
-    <w:lsdException w:name="Subtle Emphasis" w:uiPriority="19" w:qFormat="1"/>
-    <w:lsdException w:name="Intense Emphasis" w:uiPriority="21" w:qFormat="1"/>
-    <w:lsdException w:name="Subtle Reference" w:uiPriority="31" w:qFormat="1"/>
-    <w:lsdException w:name="Intense Reference" w:uiPriority="32" w:qFormat="1"/>
-    <w:lsdException w:name="Book Title" w:uiPriority="33" w:qFormat="1"/>
-    <w:lsdException w:name="Bibliography" w:semiHidden="1" w:uiPriority="37" w:unhideWhenUsed="1"/>
-    <w:lsdException w:name="TOC Heading" w:semiHidden="1" w:uiPriority="39" w:unhideWhenUsed="1" w:qFormat="1"/>
-    <w:lsdException w:name="Plain Table 1" w:uiPriority="41"/>
-    <w:lsdException w:name="Plain Table 2" w:uiPriority="42"/>
-    <w:lsdException w:name="Plain Table 3" w:uiPriority="43"/>
-    <w:lsdException w:name="Plain Table 4" w:uiPriority="44"/>
-    <w:lsdException w:name="Plain Table 5" w:uiPriority="45"/>
-    <w:lsdException w:name="Grid Table Light" w:uiPriority="40"/>
-    <w:lsdException w:name="Grid Table 1 Light" w:uiPriority="46"/>
-    <w:lsdException w:name="Grid Table 2" w:uiPriority="47"/>
-    <w:lsdException w:name="Grid Table 3" w:uiPriority="48"/>
-    <w:lsdException w:name="Grid Table 4" w:uiPriority="49"/>
-    <w:lsdException w:name="Grid Table 5 Dark" w:uiPriority="50"/>
-    <w:lsdException w:name="Grid Table 6 Colorful" w:uiPriority="51"/>
-    <w:lsdException w:name="Grid Table 7 Colorful" w:uiPriority="52"/>
-    <w:lsdException w:name="Grid Table 1 Light Accent 1" w:uiPriority="46"/>
-    <w:lsdException w:name="Grid Table 2 Accent 1" w:uiPriority="47"/>
-    <w:lsdException w:name="Grid Table 3 Accent 1" w:uiPriority="48"/>
-    <w:lsdException w:name="Grid Table 4 Accent 1" w:uiPriority="49"/>
-    <w:lsdException w:name="Grid Table 5 Dark Accent 1" w:uiPriority="50"/>
-    <w:lsdException w:name="Grid Table 6 Colorful Accent 1" w:uiPriority="51"/>
-    <w:lsdException w:name="Grid Table 7 Colorful Accent 1" w:uiPriority="52"/>
-    <w:lsdException w:name="Grid Table 1 Light Accent 2" w:uiPriority="46"/>
-    <w:lsdException w:name="Grid Table 2 Accent 2" w:uiPriority="47"/>
-    <w:lsdException w:name="Grid Table 3 Accent 2" w:uiPriority="48"/>
-    <w:lsdException w:name="Grid Table 4 Accent 2" w:uiPriority="49"/>
-    <w:lsdException w:name="Grid Table 5 Dark Accent 2" w:uiPriority="50"/>
-    <w:lsdException w:name="Grid Table 6 Colorful Accent 2" w:uiPriority="51"/>
-    <w:lsdException w:name="Grid Table 7 Colorful Accent 2" w:uiPriority="52"/>
-    <w:lsdException w:name="Grid Table 1 Light Accent 3" w:uiPriority="46"/>
-    <w:lsdException w:name="Grid Table 2 Accent 3" w:uiPriority="47"/>
-    <w:lsdException w:name="Grid Table 3 Accent 3" w:uiPriority="48"/>
-    <w:lsdException w:name="Grid Table 4 Accent 3" w:uiPriority="49"/>
-    <w:lsdException w:name="Grid Table 5 Dark Accent 3" w:uiPriority="50"/>
-    <w:lsdException w:name="Grid Table 6 Colorful Accent 3" w:uiPriority="51"/>
-    <w:lsdException w:name="Grid Table 7 Colorful Accent 3" w:uiPriority="52"/>
-    <w:lsdException w:name="Grid Table 1 Light Accent 4" w:uiPriority="46"/>
-    <w:lsdException w:name="Grid Table 2 Accent 4" w:uiPriority="47"/>
-    <w:lsdException w:name="Grid Table 3 Accent 4" w:uiPriority="48"/>
-    <w:lsdException w:name="Grid Table 4 Accent 4" w:uiPriority="49"/>
-    <w:lsdException w:name="Grid Table 5 Dark Accent 4" w:uiPriority="50"/>
-    <w:lsdException w:name="Grid Table 6 Colorful Accent 4" w:uiPriority="51"/>
-    <w:lsdException w:name="Grid Table 7 Colorful Accent 4" w:uiPriority="52"/>
-    <w:lsdException w:name="Grid Table 1 Light Accent 5" w:uiPriority="46"/>
-    <w:lsdException w:name="Grid Table 2 Accent 5" w:uiPriority="47"/>
-    <w:lsdException w:name="Grid Table 3 Accent 5" w:uiPriority="48"/>
-    <w:lsdException w:name="Grid Table 4 Accent 5" w:uiPriority="49"/>
-    <w:lsdException w:name="Grid Table 5 Dark Accent 5" w:uiPriority="50"/>
-    <w:lsdException w:name="Grid Table 6 Colorful Accent 5" w:uiPriority="51"/>
-    <w:lsdException w:name="Grid Table 7 Colorful Accent 5" w:uiPriority="52"/>
-    <w:lsdException w:name="Grid Table 1 Light Accent 6" w:uiPriority="46"/>
-    <w:lsdException w:name="Grid Table 2 Accent 6" w:uiPriority="47"/>
-    <w:lsdException w:name="Grid Table 3 Accent 6" w:uiPriority="48"/>
-    <w:lsdException w:name="Grid Table 4 Accent 6" w:uiPriority="49"/>
-    <w:lsdException w:name="Grid Table 5 Dark Accent 6" w:uiPriority="50"/>
-    <w:lsdException w:name="Grid Table 6 Colorful Accent 6" w:uiPriority="51"/>
-    <w:lsdException w:name="Grid Table 7 Colorful Accent 6" w:uiPriority="52"/>
-    <w:lsdException w:name="List Table 1 Light" w:uiPriority="46"/>
-    <w:lsdException w:name="List Table 2" w:uiPriority="47"/>
-    <w:lsdException w:name="List Table 3" w:uiPriority="48"/>
-    <w:lsdException w:name="List Table 4" w:uiPriority="49"/>
-    <w:lsdException w:name="List Table 5 Dark" w:uiPriority="50"/>
-    <w:lsdException w:name="List Table 6 Colorful" w:uiPriority="51"/>
-    <w:lsdException w:name="List Table 7 Colorful" w:uiPriority="52"/>
-    <w:lsdException w:name="List Table 1 Light Accent 1" w:uiPriority="46"/>
-    <w:lsdException w:name="List Table 2 Accent 1" w:uiPriority="47"/>
-    <w:lsdException w:name="List Table 3 Accent 1" w:uiPriority="48"/>
-    <w:lsdException w:name="List Table 4 Accent 1" w:uiPriority="49"/>
-    <w:lsdException w:name="List Table 5 Dark Accent 1" w:uiPriority="50"/>
-    <w:lsdException w:name="List Table 6 Colorful Accent 1" w:uiPriority="51"/>
-    <w:lsdException w:name="List Table 7 Colorful Accent 1" w:uiPriority="52"/>
-    <w:lsdException w:name="List Table 1 Light Accent 2" w:uiPriority="46"/>
-    <w:lsdException w:name="List Table 2 Accent 2" w:uiPriority="47"/>
-    <w:lsdException w:name="List Table 3 Accent 2" w:uiPriority="48"/>
-    <w:lsdException w:name="List Table 4 Accent 2" w:uiPriority="49"/>
-    <w:lsdException w:name="List Table 5 Dark Accent 2" w:uiPriority="50"/>
-    <w:lsdException w:name="List Table 6 Colorful Accent 2" w:uiPriority="51"/>
-    <w:lsdException w:name="List Table 7 Colorful Accent 2" w:uiPriority="52"/>
-    <w:lsdException w:name="List Table 1 Light Accent 3" w:uiPriority="46"/>
-    <w:lsdException w:name="List Table 2 Accent 3" w:uiPriority="47"/>
-    <w:lsdException w:name="List Table 3 Accent 3" w:uiPriority="48"/>
-    <w:lsdException w:name="List Table 4 Accent 3" w:uiPriority="49"/>
-    <w:lsdException w:name="List Table 5 Dark Accent 3" w:uiPriority="50"/>
-    <w:lsdException w:name="List Table 6 Colorful Accent 3" w:uiPriority="51"/>
-    <w:lsdException w:name="List Table 7 Colorful Accent 3" w:uiPriority="52"/>
-    <w:lsdException w:name="List Table 1 Light Accent 4" w:uiPriority="46"/>
-    <w:lsdException w:name="List Table 2 Accent 4" w:uiPriority="47"/>
-    <w:lsdException w:name="List Table 3 Accent 4" w:uiPriority="48"/>
-    <w:lsdException w:name="List Table 4 Accent 4" w:uiPriority="49"/>
-    <w:lsdException w:name="List Table 5 Dark Accent 4" w:uiPriority="50"/>
-    <w:lsdException w:name="List Table 6 Colorful Accent 4" w:uiPriority="51"/>
-    <w:lsdException w:name="List Table 7 Colorful Accent 4" w:uiPriority="52"/>
-    <w:lsdException w:name="List Table 1 Light Accent 5" w:uiPriority="46"/>
-    <w:lsdException w:name="List Table 2 Accent 5" w:uiPriority="47"/>
-    <w:lsdException w:name="List Table 3 Accent 5" w:uiPriority="48"/>
-    <w:lsdException w:name="List Table 4 Accent 5" w:uiPriority="49"/>
-    <w:lsdException w:name="List Table 5 Dark Accent 5" w:uiPriority="50"/>
-    <w:lsdException w:name="List Table 6 Colorful Accent 5" w:uiPriority="51"/>
-    <w:lsdException w:name="List Table 7 Colorful Accent 5" w:uiPriority="52"/>
-    <w:lsdException w:name="List Table 1 Light Accent 6" w:uiPriority="46"/>
-    <w:lsdException w:name="List Table 2 Accent 6" w:uiPriority="47"/>
-    <w:lsdException w:name="List Table 3 Accent 6" w:uiPriority="48"/>
-    <w:lsdException w:name="List Table 4 Accent 6" w:uiPriority="49"/>
-    <w:lsdException w:name="List Table 5 Dark Accent 6" w:uiPriority="50"/>
-    <w:lsdException w:name="List Table 6 Colorful Accent 6" w:uiPriority="51"/>
-    <w:lsdException w:name="List Table 7 Colorful Accent 6" w:uiPriority="52"/>
+  <w:latentStyles w:defLockedState="0" w:defUIPriority="99" w:defSemiHidden="1" w:defUnhideWhenUsed="1" w:defQFormat="0" w:count="267">
+    <w:lsdException w:name="Normal" w:semiHidden="0" w:uiPriority="0" w:unhideWhenUsed="0" w:qFormat="1"/>
+    <w:lsdException w:name="heading 1" w:semiHidden="0" w:uiPriority="9" w:unhideWhenUsed="0" w:qFormat="1"/>
+    <w:lsdException w:name="heading 2" w:uiPriority="9" w:qFormat="1"/>
+    <w:lsdException w:name="heading 3" w:uiPriority="9" w:qFormat="1"/>
+    <w:lsdException w:name="heading 4" w:uiPriority="9" w:qFormat="1"/>
+    <w:lsdException w:name="heading 5" w:uiPriority="9" w:qFormat="1"/>
+    <w:lsdException w:name="heading 6" w:uiPriority="9" w:qFormat="1"/>
+    <w:lsdException w:name="heading 7" w:uiPriority="9" w:qFormat="1"/>
+    <w:lsdException w:name="heading 8" w:uiPriority="9" w:qFormat="1"/>
+    <w:lsdException w:name="heading 9" w:uiPriority="9" w:qFormat="1"/>
+    <w:lsdException w:name="toc 1" w:uiPriority="39"/>
+    <w:lsdException w:name="toc 2" w:uiPriority="39"/>
+    <w:lsdException w:name="toc 3" w:uiPriority="39"/>
+    <w:lsdException w:name="toc 4" w:uiPriority="39"/>
+    <w:lsdException w:name="toc 5" w:uiPriority="39"/>
+    <w:lsdException w:name="toc 6" w:uiPriority="39"/>
+    <w:lsdException w:name="toc 7" w:uiPriority="39"/>
+    <w:lsdException w:name="toc 8" w:uiPriority="39"/>
+    <w:lsdException w:name="toc 9" w:uiPriority="39"/>
+    <w:lsdException w:name="caption" w:uiPriority="35" w:qFormat="1"/>
+    <w:lsdException w:name="Title" w:semiHidden="0" w:uiPriority="10" w:unhideWhenUsed="0" w:qFormat="1"/>
+    <w:lsdException w:name="Default Paragraph Font" w:uiPriority="1"/>
+    <w:lsdException w:name="Subtitle" w:semiHidden="0" w:uiPriority="11" w:unhideWhenUsed="0" w:qFormat="1"/>
+    <w:lsdException w:name="Strong" w:semiHidden="0" w:uiPriority="22" w:unhideWhenUsed="0" w:qFormat="1"/>
+    <w:lsdException w:name="Emphasis" w:semiHidden="0" w:uiPriority="20" w:unhideWhenUsed="0" w:qFormat="1"/>
+    <w:lsdException w:name="Table Grid" w:semiHidden="0" w:uiPriority="59" w:unhideWhenUsed="0"/>
+    <w:lsdException w:name="Placeholder Text" w:unhideWhenUsed="0"/>
+    <w:lsdException w:name="No Spacing" w:semiHidden="0" w:uiPriority="1" w:unhideWhenUsed="0" w:qFormat="1"/>
+    <w:lsdException w:name="Light Shading" w:semiHidden="0" w:uiPriority="60" w:unhideWhenUsed="0"/>
+    <w:lsdException w:name="Light List" w:semiHidden="0" w:uiPriority="61" w:unhideWhenUsed="0"/>
+    <w:lsdException w:name="Light Grid" w:semiHidden="0" w:uiPriority="62" w:unhideWhenUsed="0"/>
+    <w:lsdException w:name="Medium Shading 1" w:semiHidden="0" w:uiPriority="63" w:unhideWhenUsed="0"/>
+    <w:lsdException w:name="Medium Shading 2" w:semiHidden="0" w:uiPriority="64" w:unhideWhenUsed="0"/>
+    <w:lsdException w:name="Medium List 1" w:semiHidden="0" w:uiPriority="65" w:unhideWhenUsed="0"/>
+    <w:lsdException w:name="Medium List 2" w:semiHidden="0" w:uiPriority="66" w:unhideWhenUsed="0"/>
+    <w:lsdException w:name="Medium Grid 1" w:semiHidden="0" w:uiPriority="67" w:unhideWhenUsed="0"/>
+    <w:lsdException w:name="Medium Grid 2" w:semiHidden="0" w:uiPriority="68" w:unhideWhenUsed="0"/>
+    <w:lsdException w:name="Medium Grid 3" w:semiHidden="0" w:uiPriority="69" w:unhideWhenUsed="0"/>
+    <w:lsdException w:name="Dark List" w:semiHidden="0" w:uiPriority="70" w:unhideWhenUsed="0"/>
+    <w:lsdException w:name="Colorful Shading" w:semiHidden="0" w:uiPriority="71" w:unhideWhenUsed="0"/>
+    <w:lsdException w:name="Colorful List" w:semiHidden="0" w:uiPriority="72" w:unhideWhenUsed="0"/>
+    <w:lsdException w:name="Colorful Grid" w:semiHidden="0" w:uiPriority="73" w:unhideWhenUsed="0"/>
+    <w:lsdException w:name="Light Shading Accent 1" w:semiHidden="0" w:uiPriority="60" w:unhideWhenUsed="0"/>
+    <w:lsdException w:name="Light List Accent 1" w:semiHidden="0" w:uiPriority="61" w:unhideWhenUsed="0"/>
+    <w:lsdException w:name="Light Grid Accent 1" w:semiHidden="0" w:uiPriority="62" w:unhideWhenUsed="0"/>
+    <w:lsdException w:name="Medium Shading 1 Accent 1" w:semiHidden="0" w:uiPriority="63" w:unhideWhenUsed="0"/>
+    <w:lsdException w:name="Medium Shading 2 Accent 1" w:semiHidden="0" w:uiPriority="64" w:unhideWhenUsed="0"/>
+    <w:lsdException w:name="Medium List 1 Accent 1" w:semiHidden="0" w:uiPriority="65" w:unhideWhenUsed="0"/>
+    <w:lsdException w:name="Revision" w:unhideWhenUsed="0"/>
+    <w:lsdException w:name="List Paragraph" w:semiHidden="0" w:uiPriority="34" w:unhideWhenUsed="0" w:qFormat="1"/>
+    <w:lsdException w:name="Quote" w:semiHidden="0" w:uiPriority="29" w:unhideWhenUsed="0" w:qFormat="1"/>
+    <w:lsdException w:name="Intense Quote" w:semiHidden="0" w:uiPriority="30" w:unhideWhenUsed="0" w:qFormat="1"/>
+    <w:lsdException w:name="Medium List 2 Accent 1" w:semiHidden="0" w:uiPriority="66" w:unhideWhenUsed="0"/>
+    <w:lsdException w:name="Medium Grid 1 Accent 1" w:semiHidden="0" w:uiPriority="67" w:unhideWhenUsed="0"/>
+    <w:lsdException w:name="Medium Grid 2 Accent 1" w:semiHidden="0" w:uiPriority="68" w:unhideWhenUsed="0"/>
+    <w:lsdException w:name="Medium Grid 3 Accent 1" w:semiHidden="0" w:uiPriority="69" w:unhideWhenUsed="0"/>
+    <w:lsdException w:name="Dark List Accent 1" w:semiHidden="0" w:uiPriority="70" w:unhideWhenUsed="0"/>
+    <w:lsdException w:name="Colorful Shading Accent 1" w:semiHidden="0" w:uiPriority="71" w:unhideWhenUsed="0"/>
+    <w:lsdException w:name="Colorful List Accent 1" w:semiHidden="0" w:uiPriority="72" w:unhideWhenUsed="0"/>
+    <w:lsdException w:name="Colorful Grid Accent 1" w:semiHidden="0" w:uiPriority="73" w:unhideWhenUsed="0"/>
+    <w:lsdException w:name="Light Shading Accent 2" w:semiHidden="0" w:uiPriority="60" w:unhideWhenUsed="0"/>
+    <w:lsdException w:name="Light List Accent 2" w:semiHidden="0" w:uiPriority="61" w:unhideWhenUsed="0"/>
+    <w:lsdException w:name="Light Grid Accent 2" w:semiHidden="0" w:uiPriority="62" w:unhideWhenUsed="0"/>
+    <w:lsdException w:name="Medium Shading 1 Accent 2" w:semiHidden="0" w:uiPriority="63" w:unhideWhenUsed="0"/>
+    <w:lsdException w:name="Medium Shading 2 Accent 2" w:semiHidden="0" w:uiPriority="64" w:unhideWhenUsed="0"/>
+    <w:lsdException w:name="Medium List 1 Accent 2" w:semiHidden="0" w:uiPriority="65" w:unhideWhenUsed="0"/>
+    <w:lsdException w:name="Medium List 2 Accent 2" w:semiHidden="0" w:uiPriority="66" w:unhideWhenUsed="0"/>
+    <w:lsdException w:name="Medium Grid 1 Accent 2" w:semiHidden="0" w:uiPriority="67" w:unhideWhenUsed="0"/>
+    <w:lsdException w:name="Medium Grid 2 Accent 2" w:semiHidden="0" w:uiPriority="68" w:unhideWhenUsed="0"/>
+    <w:lsdException w:name="Medium Grid 3 Accent 2" w:semiHidden="0" w:uiPriority="69" w:unhideWhenUsed="0"/>
+    <w:lsdException w:name="Dark List Accent 2" w:semiHidden="0" w:uiPriority="70" w:unhideWhenUsed="0"/>
+    <w:lsdException w:name="Colorful Shading Accent 2" w:semiHidden="0" w:uiPriority="71" w:unhideWhenUsed="0"/>
+    <w:lsdException w:name="Colorful List Accent 2" w:semiHidden="0" w:uiPriority="72" w:unhideWhenUsed="0"/>
+    <w:lsdException w:name="Colorful Grid Accent 2" w:semiHidden="0" w:uiPriority="73" w:unhideWhenUsed="0"/>
+    <w:lsdException w:name="Light Shading Accent 3" w:semiHidden="0" w:uiPriority="60" w:unhideWhenUsed="0"/>
+    <w:lsdException w:name="Light List Accent 3" w:semiHidden="0" w:uiPriority="61" w:unhideWhenUsed="0"/>
+    <w:lsdException w:name="Light Grid Accent 3" w:semiHidden="0" w:uiPriority="62" w:unhideWhenUsed="0"/>
+    <w:lsdException w:name="Medium Shading 1 Accent 3" w:semiHidden="0" w:uiPriority="63" w:unhideWhenUsed="0"/>
+    <w:lsdException w:name="Medium Shading 2 Accent 3" w:semiHidden="0" w:uiPriority="64" w:unhideWhenUsed="0"/>
+    <w:lsdException w:name="Medium List 1 Accent 3" w:semiHidden="0" w:uiPriority="65" w:unhideWhenUsed="0"/>
+    <w:lsdException w:name="Medium List 2 Accent 3" w:semiHidden="0" w:uiPriority="66" w:unhideWhenUsed="0"/>
+    <w:lsdException w:name="Medium Grid 1 Accent 3" w:semiHidden="0" w:uiPriority="67" w:unhideWhenUsed="0"/>
+    <w:lsdException w:name="Medium Grid 2 Accent 3" w:semiHidden="0" w:uiPriority="68" w:unhideWhenUsed="0"/>
+    <w:lsdException w:name="Medium Grid 3 Accent 3" w:semiHidden="0" w:uiPriority="69" w:unhideWhenUsed="0"/>
+    <w:lsdException w:name="Dark List Accent 3" w:semiHidden="0" w:uiPriority="70" w:unhideWhenUsed="0"/>
+    <w:lsdException w:name="Colorful Shading Accent 3" w:semiHidden="0" w:uiPriority="71" w:unhideWhenUsed="0"/>
+    <w:lsdException w:name="Colorful List Accent 3" w:semiHidden="0" w:uiPriority="72" w:unhideWhenUsed="0"/>
+    <w:lsdException w:name="Colorful Grid Accent 3" w:semiHidden="0" w:uiPriority="73" w:unhideWhenUsed="0"/>
+    <w:lsdException w:name="Light Shading Accent 4" w:semiHidden="0" w:uiPriority="60" w:unhideWhenUsed="0"/>
+    <w:lsdException w:name="Light List Accent 4" w:semiHidden="0" w:uiPriority="61" w:unhideWhenUsed="0"/>
+    <w:lsdException w:name="Light Grid Accent 4" w:semiHidden="0" w:uiPriority="62" w:unhideWhenUsed="0"/>
+    <w:lsdException w:name="Medium Shading 1 Accent 4" w:semiHidden="0" w:uiPriority="63" w:unhideWhenUsed="0"/>
+    <w:lsdException w:name="Medium Shading 2 Accent 4" w:semiHidden="0" w:uiPriority="64" w:unhideWhenUsed="0"/>
+    <w:lsdException w:name="Medium List 1 Accent 4" w:semiHidden="0" w:uiPriority="65" w:unhideWhenUsed="0"/>
+    <w:lsdException w:name="Medium List 2 Accent 4" w:semiHidden="0" w:uiPriority="66" w:unhideWhenUsed="0"/>
+    <w:lsdException w:name="Medium Grid 1 Accent 4" w:semiHidden="0" w:uiPriority="67" w:unhideWhenUsed="0"/>
+    <w:lsdException w:name="Medium Grid 2 Accent 4" w:semiHidden="0" w:uiPriority="68" w:unhideWhenUsed="0"/>
+    <w:lsdException w:name="Medium Grid 3 Accent 4" w:semiHidden="0" w:uiPriority="69" w:unhideWhenUsed="0"/>
+    <w:lsdException w:name="Dark List Accent 4" w:semiHidden="0" w:uiPriority="70" w:unhideWhenUsed="0"/>
+    <w:lsdException w:name="Colorful Shading Accent 4" w:semiHidden="0" w:uiPriority="71" w:unhideWhenUsed="0"/>
+    <w:lsdException w:name="Colorful List Accent 4" w:semiHidden="0" w:uiPriority="72" w:unhideWhenUsed="0"/>
+    <w:lsdException w:name="Colorful Grid Accent 4" w:semiHidden="0" w:uiPriority="73" w:unhideWhenUsed="0"/>
+    <w:lsdException w:name="Light Shading Accent 5" w:semiHidden="0" w:uiPriority="60" w:unhideWhenUsed="0"/>
+    <w:lsdException w:name="Light List Accent 5" w:semiHidden="0" w:uiPriority="61" w:unhideWhenUsed="0"/>
+    <w:lsdException w:name="Light Grid Accent 5" w:semiHidden="0" w:uiPriority="62" w:unhideWhenUsed="0"/>
+    <w:lsdException w:name="Medium Shading 1 Accent 5" w:semiHidden="0" w:uiPriority="63" w:unhideWhenUsed="0"/>
+    <w:lsdException w:name="Medium Shading 2 Accent 5" w:semiHidden="0" w:uiPriority="64" w:unhideWhenUsed="0"/>
+    <w:lsdException w:name="Medium List 1 Accent 5" w:semiHidden="0" w:uiPriority="65" w:unhideWhenUsed="0"/>
+    <w:lsdException w:name="Medium List 2 Accent 5" w:semiHidden="0" w:uiPriority="66" w:unhideWhenUsed="0"/>
+    <w:lsdException w:name="Medium Grid 1 Accent 5" w:semiHidden="0" w:uiPriority="67" w:unhideWhenUsed="0"/>
+    <w:lsdException w:name="Medium Grid 2 Accent 5" w:semiHidden="0" w:uiPriority="68" w:unhideWhenUsed="0"/>
+    <w:lsdException w:name="Medium Grid 3 Accent 5" w:semiHidden="0" w:uiPriority="69" w:unhideWhenUsed="0"/>
+    <w:lsdException w:name="Dark List Accent 5" w:semiHidden="0" w:uiPriority="70" w:unhideWhenUsed="0"/>
+    <w:lsdException w:name="Colorful Shading Accent 5" w:semiHidden="0" w:uiPriority="71" w:unhideWhenUsed="0"/>
+    <w:lsdException w:name="Colorful List Accent 5" w:semiHidden="0" w:uiPriority="72" w:unhideWhenUsed="0"/>
+    <w:lsdException w:name="Colorful Grid Accent 5" w:semiHidden="0" w:uiPriority="73" w:unhideWhenUsed="0"/>
+    <w:lsdException w:name="Light Shading Accent 6" w:semiHidden="0" w:uiPriority="60" w:unhideWhenUsed="0"/>
+    <w:lsdException w:name="Light List Accent 6" w:semiHidden="0" w:uiPriority="61" w:unhideWhenUsed="0"/>
+    <w:lsdException w:name="Light Grid Accent 6" w:semiHidden="0" w:uiPriority="62" w:unhideWhenUsed="0"/>
+    <w:lsdException w:name="Medium Shading 1 Accent 6" w:semiHidden="0" w:uiPriority="63" w:unhideWhenUsed="0"/>
+    <w:lsdException w:name="Medium Shading 2 Accent 6" w:semiHidden="0" w:uiPriority="64" w:unhideWhenUsed="0"/>
+    <w:lsdException w:name="Medium List 1 Accent 6" w:semiHidden="0" w:uiPriority="65" w:unhideWhenUsed="0"/>
+    <w:lsdException w:name="Medium List 2 Accent 6" w:semiHidden="0" w:uiPriority="66" w:unhideWhenUsed="0"/>
+    <w:lsdException w:name="Medium Grid 1 Accent 6" w:semiHidden="0" w:uiPriority="67" w:unhideWhenUsed="0"/>
+    <w:lsdException w:name="Medium Grid 2 Accent 6" w:semiHidden="0" w:uiPriority="68" w:unhideWhenUsed="0"/>
+    <w:lsdException w:name="Medium Grid 3 Accent 6" w:semiHidden="0" w:uiPriority="69" w:unhideWhenUsed="0"/>
+    <w:lsdException w:name="Dark List Accent 6" w:semiHidden="0" w:uiPriority="70" w:unhideWhenUsed="0"/>
+    <w:lsdException w:name="Colorful Shading Accent 6" w:semiHidden="0" w:uiPriority="71" w:unhideWhenUsed="0"/>
+    <w:lsdException w:name="Colorful List Accent 6" w:semiHidden="0" w:uiPriority="72" w:unhideWhenUsed="0"/>
+    <w:lsdException w:name="Colorful Grid Accent 6" w:semiHidden="0" w:uiPriority="73" w:unhideWhenUsed="0"/>
+    <w:lsdException w:name="Subtle Emphasis" w:semiHidden="0" w:uiPriority="19" w:unhideWhenUsed="0" w:qFormat="1"/>
+    <w:lsdException w:name="Intense Emphasis" w:semiHidden="0" w:uiPriority="21" w:unhideWhenUsed="0" w:qFormat="1"/>
+    <w:lsdException w:name="Subtle Reference" w:semiHidden="0" w:uiPriority="31" w:unhideWhenUsed="0" w:qFormat="1"/>
+    <w:lsdException w:name="Intense Reference" w:semiHidden="0" w:uiPriority="32" w:unhideWhenUsed="0" w:qFormat="1"/>
+    <w:lsdException w:name="Book Title" w:semiHidden="0" w:uiPriority="33" w:unhideWhenUsed="0" w:qFormat="1"/>
+    <w:lsdException w:name="Bibliography" w:uiPriority="37"/>
+    <w:lsdException w:name="TOC Heading" w:uiPriority="39" w:qFormat="1"/>
   </w:latentStyles>
   <w:style w:type="paragraph" w:default="1" w:styleId="Normal">
     <w:name w:val="Normal"/>
     <w:qFormat/>
     <w:rsid w:val="00EB5339"/>
   </w:style>
-  <w:style w:type="paragraph" w:styleId="Heading1">
+  <w:style w:type="paragraph" w:styleId="Ttulo1">
     <w:name w:val="heading 1"/>
     <w:basedOn w:val="Normal"/>
     <w:next w:val="Normal"/>
-    <w:link w:val="Heading1Char"/>
+    <w:link w:val="Ttulo1Car"/>
     <w:uiPriority w:val="9"/>
     <w:qFormat/>
     <w:rsid w:val="00EB5339"/>
@@ -2255,11 +2020,11 @@
       <w:szCs w:val="28"/>
     </w:rPr>
   </w:style>
-  <w:style w:type="paragraph" w:styleId="Heading2">
+  <w:style w:type="paragraph" w:styleId="Ttulo2">
     <w:name w:val="heading 2"/>
     <w:basedOn w:val="Normal"/>
     <w:next w:val="Normal"/>
-    <w:link w:val="Heading2Char"/>
+    <w:link w:val="Ttulo2Car"/>
     <w:uiPriority w:val="9"/>
     <w:unhideWhenUsed/>
     <w:qFormat/>
@@ -2279,17 +2044,18 @@
       <w:szCs w:val="26"/>
     </w:rPr>
   </w:style>
-  <w:style w:type="character" w:default="1" w:styleId="DefaultParagraphFont">
+  <w:style w:type="character" w:default="1" w:styleId="Fuentedeprrafopredeter">
     <w:name w:val="Default Paragraph Font"/>
     <w:uiPriority w:val="1"/>
     <w:semiHidden/>
     <w:unhideWhenUsed/>
   </w:style>
-  <w:style w:type="table" w:default="1" w:styleId="TableNormal">
+  <w:style w:type="table" w:default="1" w:styleId="Tablanormal">
     <w:name w:val="Normal Table"/>
     <w:uiPriority w:val="99"/>
     <w:semiHidden/>
     <w:unhideWhenUsed/>
+    <w:qFormat/>
     <w:tblPr>
       <w:tblInd w:w="0" w:type="dxa"/>
       <w:tblCellMar>
@@ -2300,16 +2066,16 @@
       </w:tblCellMar>
     </w:tblPr>
   </w:style>
-  <w:style w:type="numbering" w:default="1" w:styleId="NoList">
+  <w:style w:type="numbering" w:default="1" w:styleId="Sinlista">
     <w:name w:val="No List"/>
     <w:uiPriority w:val="99"/>
     <w:semiHidden/>
     <w:unhideWhenUsed/>
   </w:style>
-  <w:style w:type="character" w:customStyle="1" w:styleId="Heading2Char">
-    <w:name w:val="Heading 2 Char"/>
-    <w:basedOn w:val="DefaultParagraphFont"/>
-    <w:link w:val="Heading2"/>
+  <w:style w:type="character" w:customStyle="1" w:styleId="Ttulo2Car">
+    <w:name w:val="Título 2 Car"/>
+    <w:basedOn w:val="Fuentedeprrafopredeter"/>
+    <w:link w:val="Ttulo2"/>
     <w:uiPriority w:val="9"/>
     <w:rsid w:val="00EB5339"/>
     <w:rPr>
@@ -2321,7 +2087,7 @@
       <w:szCs w:val="26"/>
     </w:rPr>
   </w:style>
-  <w:style w:type="paragraph" w:styleId="ListParagraph">
+  <w:style w:type="paragraph" w:styleId="Prrafodelista">
     <w:name w:val="List Paragraph"/>
     <w:basedOn w:val="Normal"/>
     <w:uiPriority w:val="34"/>
@@ -2332,10 +2098,10 @@
       <w:contextualSpacing/>
     </w:pPr>
   </w:style>
-  <w:style w:type="character" w:customStyle="1" w:styleId="Heading1Char">
-    <w:name w:val="Heading 1 Char"/>
-    <w:basedOn w:val="DefaultParagraphFont"/>
-    <w:link w:val="Heading1"/>
+  <w:style w:type="character" w:customStyle="1" w:styleId="Ttulo1Car">
+    <w:name w:val="Título 1 Car"/>
+    <w:basedOn w:val="Fuentedeprrafopredeter"/>
+    <w:link w:val="Ttulo1"/>
     <w:uiPriority w:val="9"/>
     <w:rsid w:val="00EB5339"/>
     <w:rPr>
@@ -2347,9 +2113,9 @@
       <w:szCs w:val="28"/>
     </w:rPr>
   </w:style>
-  <w:style w:type="character" w:styleId="PlaceholderText">
+  <w:style w:type="character" w:styleId="Textodelmarcadordeposicin">
     <w:name w:val="Placeholder Text"/>
-    <w:basedOn w:val="DefaultParagraphFont"/>
+    <w:basedOn w:val="Fuentedeprrafopredeter"/>
     <w:uiPriority w:val="99"/>
     <w:semiHidden/>
     <w:rsid w:val="00633863"/>
@@ -2357,10 +2123,10 @@
       <w:color w:val="808080"/>
     </w:rPr>
   </w:style>
-  <w:style w:type="paragraph" w:styleId="BalloonText">
+  <w:style w:type="paragraph" w:styleId="Textodeglobo">
     <w:name w:val="Balloon Text"/>
     <w:basedOn w:val="Normal"/>
-    <w:link w:val="BalloonTextChar"/>
+    <w:link w:val="TextodegloboCar"/>
     <w:uiPriority w:val="99"/>
     <w:semiHidden/>
     <w:unhideWhenUsed/>
@@ -2371,10 +2137,10 @@
       <w:szCs w:val="16"/>
     </w:rPr>
   </w:style>
-  <w:style w:type="character" w:customStyle="1" w:styleId="BalloonTextChar">
-    <w:name w:val="Balloon Text Char"/>
-    <w:basedOn w:val="DefaultParagraphFont"/>
-    <w:link w:val="BalloonText"/>
+  <w:style w:type="character" w:customStyle="1" w:styleId="TextodegloboCar">
+    <w:name w:val="Texto de globo Car"/>
+    <w:basedOn w:val="Fuentedeprrafopredeter"/>
+    <w:link w:val="Textodeglobo"/>
     <w:uiPriority w:val="99"/>
     <w:semiHidden/>
     <w:rsid w:val="00633863"/>

</xml_diff>